<commit_message>
using fastAPI and mongodb
</commit_message>
<xml_diff>
--- a/notes-superjoin.docx
+++ b/notes-superjoin.docx
@@ -270,15 +270,7 @@
     </w:p>
     <w:p>
       <w:r>
-        <w:t xml:space="preserve">If you share your current code structure or specific errors </w:t>
-      </w:r>
-      <w:proofErr w:type="gramStart"/>
-      <w:r>
-        <w:t>you're</w:t>
-      </w:r>
-      <w:proofErr w:type="gramEnd"/>
-      <w:r>
-        <w:t xml:space="preserve"> encountering, I can help you further troubleshoot and refine the synchronization logic.</w:t>
+        <w:t>If you share your current code structure or specific errors you're encountering, I can help you further troubleshoot and refine the synchronization logic.</w:t>
       </w:r>
     </w:p>
     <w:p/>
@@ -324,43 +316,23 @@
       </w:r>
     </w:p>
     <w:p>
-      <w:proofErr w:type="gramStart"/>
-      <w:r>
-        <w:t>  Add</w:t>
-      </w:r>
-      <w:proofErr w:type="gramEnd"/>
-      <w:r>
-        <w:t xml:space="preserve"> an entry in Google Sheets and the database.</w:t>
-      </w:r>
-    </w:p>
-    <w:p>
-      <w:proofErr w:type="gramStart"/>
-      <w:r>
-        <w:t>  Read</w:t>
-      </w:r>
-      <w:proofErr w:type="gramEnd"/>
-      <w:r>
-        <w:t xml:space="preserve"> the data from both sources.</w:t>
-      </w:r>
-    </w:p>
-    <w:p>
-      <w:proofErr w:type="gramStart"/>
-      <w:r>
-        <w:t>  Update</w:t>
-      </w:r>
-      <w:proofErr w:type="gramEnd"/>
-      <w:r>
-        <w:t xml:space="preserve"> the first row in both sources.</w:t>
-      </w:r>
-    </w:p>
-    <w:p>
-      <w:proofErr w:type="gramStart"/>
-      <w:r>
-        <w:t>  Delete</w:t>
-      </w:r>
-      <w:proofErr w:type="gramEnd"/>
-      <w:r>
-        <w:t xml:space="preserve"> the first row in both sources.</w:t>
+      <w:r>
+        <w:t>  Add an entry in Google Sheets and the database.</w:t>
+      </w:r>
+    </w:p>
+    <w:p>
+      <w:r>
+        <w:t>  Read the data from both sources.</w:t>
+      </w:r>
+    </w:p>
+    <w:p>
+      <w:r>
+        <w:t>  Update the first row in both sources.</w:t>
+      </w:r>
+    </w:p>
+    <w:p>
+      <w:r>
+        <w:t>  Delete the first row in both sources.</w:t>
       </w:r>
     </w:p>
     <w:p/>
@@ -371,35 +343,936 @@
       </w:r>
     </w:p>
     <w:p>
-      <w:proofErr w:type="gramStart"/>
-      <w:r>
-        <w:t>  Read</w:t>
-      </w:r>
-      <w:proofErr w:type="gramEnd"/>
-      <w:r>
-        <w:t xml:space="preserve"> data from Google Sheets and synchronize it with the database.</w:t>
-      </w:r>
-    </w:p>
-    <w:p>
-      <w:proofErr w:type="gramStart"/>
-      <w:r>
-        <w:t>  Clear</w:t>
-      </w:r>
-      <w:proofErr w:type="gramEnd"/>
-      <w:r>
-        <w:t xml:space="preserve"> the existing data in Google Sheets.</w:t>
-      </w:r>
-    </w:p>
-    <w:p>
-      <w:proofErr w:type="gramStart"/>
-      <w:r>
-        <w:t>  Write</w:t>
-      </w:r>
-      <w:proofErr w:type="gramEnd"/>
-      <w:r>
-        <w:t xml:space="preserve"> the latest data from the database back to Google Sheets.</w:t>
-      </w:r>
-    </w:p>
+      <w:r>
+        <w:t>  Read data from Google Sheets and synchronize it with the database.</w:t>
+      </w:r>
+    </w:p>
+    <w:p>
+      <w:r>
+        <w:t>  Clear the existing data in Google Sheets.</w:t>
+      </w:r>
+    </w:p>
+    <w:p>
+      <w:r>
+        <w:t>  Write the latest data from the database back to Google Sheets.</w:t>
+      </w:r>
+    </w:p>
+    <w:p/>
+    <w:p/>
+    <w:p>
+      <w:pPr>
+        <w:rPr>
+          <w:b/>
+          <w:bCs/>
+        </w:rPr>
+      </w:pPr>
+      <w:r>
+        <w:rPr>
+          <w:b/>
+          <w:bCs/>
+        </w:rPr>
+        <w:t>Roadmap</w:t>
+      </w:r>
+    </w:p>
+    <w:p>
+      <w:pPr>
+        <w:numPr>
+          <w:ilvl w:val="0"/>
+          <w:numId w:val="4"/>
+        </w:numPr>
+      </w:pPr>
+      <w:r>
+        <w:rPr>
+          <w:b/>
+          <w:bCs/>
+        </w:rPr>
+        <w:t>Setup Flask Project</w:t>
+      </w:r>
+    </w:p>
+    <w:p>
+      <w:pPr>
+        <w:numPr>
+          <w:ilvl w:val="0"/>
+          <w:numId w:val="4"/>
+        </w:numPr>
+        <w:tabs>
+          <w:tab w:val="clear" w:pos="720"/>
+        </w:tabs>
+      </w:pPr>
+      <w:proofErr w:type="spellStart"/>
+      <w:r>
+        <w:t>csv_importer</w:t>
+      </w:r>
+      <w:proofErr w:type="spellEnd"/>
+      <w:r>
+        <w:t>/</w:t>
+      </w:r>
+    </w:p>
+    <w:p>
+      <w:pPr>
+        <w:numPr>
+          <w:ilvl w:val="0"/>
+          <w:numId w:val="4"/>
+        </w:numPr>
+        <w:tabs>
+          <w:tab w:val="clear" w:pos="720"/>
+        </w:tabs>
+      </w:pPr>
+      <w:r>
+        <w:rPr>
+          <w:rFonts w:ascii="MS Gothic" w:eastAsia="MS Gothic" w:hAnsi="MS Gothic" w:cs="MS Gothic" w:hint="eastAsia"/>
+        </w:rPr>
+        <w:t>├</w:t>
+      </w:r>
+      <w:r>
+        <w:rPr>
+          <w:rFonts w:ascii="Calibri" w:hAnsi="Calibri" w:cs="Calibri"/>
+        </w:rPr>
+        <w:t>──</w:t>
+      </w:r>
+      <w:r>
+        <w:t xml:space="preserve"> app/</w:t>
+      </w:r>
+    </w:p>
+    <w:p>
+      <w:pPr>
+        <w:numPr>
+          <w:ilvl w:val="0"/>
+          <w:numId w:val="4"/>
+        </w:numPr>
+        <w:tabs>
+          <w:tab w:val="clear" w:pos="720"/>
+        </w:tabs>
+      </w:pPr>
+      <w:r>
+        <w:t xml:space="preserve">│   </w:t>
+      </w:r>
+      <w:r>
+        <w:rPr>
+          <w:rFonts w:ascii="MS Gothic" w:eastAsia="MS Gothic" w:hAnsi="MS Gothic" w:cs="MS Gothic" w:hint="eastAsia"/>
+        </w:rPr>
+        <w:t>├</w:t>
+      </w:r>
+      <w:r>
+        <w:rPr>
+          <w:rFonts w:ascii="Calibri" w:hAnsi="Calibri" w:cs="Calibri"/>
+        </w:rPr>
+        <w:t>──</w:t>
+      </w:r>
+      <w:r>
+        <w:t xml:space="preserve"> __init__.py</w:t>
+      </w:r>
+    </w:p>
+    <w:p>
+      <w:pPr>
+        <w:numPr>
+          <w:ilvl w:val="0"/>
+          <w:numId w:val="4"/>
+        </w:numPr>
+        <w:tabs>
+          <w:tab w:val="clear" w:pos="720"/>
+        </w:tabs>
+      </w:pPr>
+      <w:r>
+        <w:t xml:space="preserve">│   </w:t>
+      </w:r>
+      <w:r>
+        <w:rPr>
+          <w:rFonts w:ascii="MS Gothic" w:eastAsia="MS Gothic" w:hAnsi="MS Gothic" w:cs="MS Gothic" w:hint="eastAsia"/>
+        </w:rPr>
+        <w:t>├</w:t>
+      </w:r>
+      <w:r>
+        <w:rPr>
+          <w:rFonts w:ascii="Calibri" w:hAnsi="Calibri" w:cs="Calibri"/>
+        </w:rPr>
+        <w:t>──</w:t>
+      </w:r>
+      <w:r>
+        <w:t xml:space="preserve"> routes.py</w:t>
+      </w:r>
+    </w:p>
+    <w:p>
+      <w:pPr>
+        <w:numPr>
+          <w:ilvl w:val="0"/>
+          <w:numId w:val="4"/>
+        </w:numPr>
+        <w:tabs>
+          <w:tab w:val="clear" w:pos="720"/>
+        </w:tabs>
+      </w:pPr>
+      <w:r>
+        <w:t>│   └── templates/</w:t>
+      </w:r>
+    </w:p>
+    <w:p>
+      <w:pPr>
+        <w:numPr>
+          <w:ilvl w:val="0"/>
+          <w:numId w:val="4"/>
+        </w:numPr>
+        <w:tabs>
+          <w:tab w:val="clear" w:pos="720"/>
+        </w:tabs>
+      </w:pPr>
+      <w:r>
+        <w:t xml:space="preserve">│       </w:t>
+      </w:r>
+      <w:r>
+        <w:rPr>
+          <w:rFonts w:ascii="MS Gothic" w:eastAsia="MS Gothic" w:hAnsi="MS Gothic" w:cs="MS Gothic" w:hint="eastAsia"/>
+        </w:rPr>
+        <w:t>├</w:t>
+      </w:r>
+      <w:r>
+        <w:rPr>
+          <w:rFonts w:ascii="Calibri" w:hAnsi="Calibri" w:cs="Calibri"/>
+        </w:rPr>
+        <w:t>──</w:t>
+      </w:r>
+      <w:r>
+        <w:t xml:space="preserve"> base.html</w:t>
+      </w:r>
+    </w:p>
+    <w:p>
+      <w:pPr>
+        <w:numPr>
+          <w:ilvl w:val="0"/>
+          <w:numId w:val="4"/>
+        </w:numPr>
+        <w:tabs>
+          <w:tab w:val="clear" w:pos="720"/>
+        </w:tabs>
+      </w:pPr>
+      <w:r>
+        <w:t>│       └── upload.html</w:t>
+      </w:r>
+    </w:p>
+    <w:p>
+      <w:pPr>
+        <w:numPr>
+          <w:ilvl w:val="0"/>
+          <w:numId w:val="4"/>
+        </w:numPr>
+        <w:tabs>
+          <w:tab w:val="clear" w:pos="720"/>
+        </w:tabs>
+      </w:pPr>
+      <w:r>
+        <w:rPr>
+          <w:rFonts w:ascii="MS Gothic" w:eastAsia="MS Gothic" w:hAnsi="MS Gothic" w:cs="MS Gothic" w:hint="eastAsia"/>
+        </w:rPr>
+        <w:t>├</w:t>
+      </w:r>
+      <w:r>
+        <w:rPr>
+          <w:rFonts w:ascii="Calibri" w:hAnsi="Calibri" w:cs="Calibri"/>
+        </w:rPr>
+        <w:t>──</w:t>
+      </w:r>
+      <w:r>
+        <w:t xml:space="preserve"> </w:t>
+      </w:r>
+      <w:proofErr w:type="spellStart"/>
+      <w:r>
+        <w:t>venv</w:t>
+      </w:r>
+      <w:proofErr w:type="spellEnd"/>
+      <w:r>
+        <w:t>/</w:t>
+      </w:r>
+    </w:p>
+    <w:p>
+      <w:pPr>
+        <w:numPr>
+          <w:ilvl w:val="0"/>
+          <w:numId w:val="4"/>
+        </w:numPr>
+        <w:tabs>
+          <w:tab w:val="clear" w:pos="720"/>
+        </w:tabs>
+      </w:pPr>
+      <w:r>
+        <w:rPr>
+          <w:rFonts w:ascii="MS Gothic" w:eastAsia="MS Gothic" w:hAnsi="MS Gothic" w:cs="MS Gothic" w:hint="eastAsia"/>
+        </w:rPr>
+        <w:t>├</w:t>
+      </w:r>
+      <w:r>
+        <w:rPr>
+          <w:rFonts w:ascii="Calibri" w:hAnsi="Calibri" w:cs="Calibri"/>
+        </w:rPr>
+        <w:t>──</w:t>
+      </w:r>
+      <w:r>
+        <w:t xml:space="preserve"> config.py</w:t>
+      </w:r>
+    </w:p>
+    <w:p>
+      <w:pPr>
+        <w:numPr>
+          <w:ilvl w:val="0"/>
+          <w:numId w:val="4"/>
+        </w:numPr>
+        <w:tabs>
+          <w:tab w:val="clear" w:pos="720"/>
+        </w:tabs>
+      </w:pPr>
+      <w:r>
+        <w:rPr>
+          <w:rFonts w:ascii="MS Gothic" w:eastAsia="MS Gothic" w:hAnsi="MS Gothic" w:cs="MS Gothic" w:hint="eastAsia"/>
+        </w:rPr>
+        <w:t>├</w:t>
+      </w:r>
+      <w:r>
+        <w:rPr>
+          <w:rFonts w:ascii="Calibri" w:hAnsi="Calibri" w:cs="Calibri"/>
+        </w:rPr>
+        <w:t>──</w:t>
+      </w:r>
+      <w:r>
+        <w:t xml:space="preserve"> run.py</w:t>
+      </w:r>
+    </w:p>
+    <w:p>
+      <w:pPr>
+        <w:numPr>
+          <w:ilvl w:val="0"/>
+          <w:numId w:val="4"/>
+        </w:numPr>
+        <w:tabs>
+          <w:tab w:val="clear" w:pos="720"/>
+        </w:tabs>
+      </w:pPr>
+      <w:r>
+        <w:t>└── README.md</w:t>
+      </w:r>
+    </w:p>
+    <w:p>
+      <w:pPr>
+        <w:numPr>
+          <w:ilvl w:val="0"/>
+          <w:numId w:val="4"/>
+        </w:numPr>
+      </w:pPr>
+      <w:r>
+        <w:rPr>
+          <w:b/>
+          <w:bCs/>
+        </w:rPr>
+        <w:t>Google Sheets API</w:t>
+      </w:r>
+    </w:p>
+    <w:p>
+      <w:pPr>
+        <w:numPr>
+          <w:ilvl w:val="1"/>
+          <w:numId w:val="4"/>
+        </w:numPr>
+      </w:pPr>
+      <w:r>
+        <w:t>Set up Google Cloud project.</w:t>
+      </w:r>
+    </w:p>
+    <w:p>
+      <w:pPr>
+        <w:numPr>
+          <w:ilvl w:val="1"/>
+          <w:numId w:val="4"/>
+        </w:numPr>
+      </w:pPr>
+      <w:r>
+        <w:t>Enable Google Sheets API.</w:t>
+      </w:r>
+    </w:p>
+    <w:p>
+      <w:pPr>
+        <w:numPr>
+          <w:ilvl w:val="1"/>
+          <w:numId w:val="4"/>
+        </w:numPr>
+      </w:pPr>
+      <w:r>
+        <w:t>Generate OAuth 2.0 credentials.</w:t>
+      </w:r>
+    </w:p>
+    <w:p>
+      <w:pPr>
+        <w:numPr>
+          <w:ilvl w:val="0"/>
+          <w:numId w:val="4"/>
+        </w:numPr>
+      </w:pPr>
+      <w:r>
+        <w:rPr>
+          <w:b/>
+          <w:bCs/>
+        </w:rPr>
+        <w:t>Backend</w:t>
+      </w:r>
+    </w:p>
+    <w:p>
+      <w:pPr>
+        <w:numPr>
+          <w:ilvl w:val="1"/>
+          <w:numId w:val="4"/>
+        </w:numPr>
+      </w:pPr>
+      <w:r>
+        <w:lastRenderedPageBreak/>
+        <w:t>Implement file upload route.</w:t>
+      </w:r>
+    </w:p>
+    <w:p>
+      <w:pPr>
+        <w:numPr>
+          <w:ilvl w:val="1"/>
+          <w:numId w:val="4"/>
+        </w:numPr>
+      </w:pPr>
+      <w:r>
+        <w:t>Parse uploaded CSV files.</w:t>
+      </w:r>
+    </w:p>
+    <w:p>
+      <w:pPr>
+        <w:numPr>
+          <w:ilvl w:val="1"/>
+          <w:numId w:val="4"/>
+        </w:numPr>
+      </w:pPr>
+      <w:r>
+        <w:t>Allow column selection and data filtering.</w:t>
+      </w:r>
+    </w:p>
+    <w:p>
+      <w:pPr>
+        <w:numPr>
+          <w:ilvl w:val="1"/>
+          <w:numId w:val="4"/>
+        </w:numPr>
+      </w:pPr>
+      <w:r>
+        <w:t>Integrate with Google Sheets API.</w:t>
+      </w:r>
+    </w:p>
+    <w:p>
+      <w:pPr>
+        <w:numPr>
+          <w:ilvl w:val="0"/>
+          <w:numId w:val="4"/>
+        </w:numPr>
+      </w:pPr>
+      <w:r>
+        <w:rPr>
+          <w:b/>
+          <w:bCs/>
+        </w:rPr>
+        <w:t>Frontend</w:t>
+      </w:r>
+    </w:p>
+    <w:p>
+      <w:pPr>
+        <w:numPr>
+          <w:ilvl w:val="1"/>
+          <w:numId w:val="4"/>
+        </w:numPr>
+      </w:pPr>
+      <w:r>
+        <w:t>Create a user-friendly interface.</w:t>
+      </w:r>
+    </w:p>
+    <w:p>
+      <w:pPr>
+        <w:numPr>
+          <w:ilvl w:val="1"/>
+          <w:numId w:val="4"/>
+        </w:numPr>
+      </w:pPr>
+      <w:r>
+        <w:t>Implement drag-and-drop file uploads.</w:t>
+      </w:r>
+    </w:p>
+    <w:p>
+      <w:pPr>
+        <w:numPr>
+          <w:ilvl w:val="1"/>
+          <w:numId w:val="4"/>
+        </w:numPr>
+      </w:pPr>
+      <w:r>
+        <w:t>Create UI for column selection and filtering.</w:t>
+      </w:r>
+    </w:p>
+    <w:p>
+      <w:pPr>
+        <w:numPr>
+          <w:ilvl w:val="0"/>
+          <w:numId w:val="4"/>
+        </w:numPr>
+      </w:pPr>
+      <w:r>
+        <w:rPr>
+          <w:b/>
+          <w:bCs/>
+        </w:rPr>
+        <w:t>Production Checklist</w:t>
+      </w:r>
+    </w:p>
+    <w:p>
+      <w:pPr>
+        <w:numPr>
+          <w:ilvl w:val="1"/>
+          <w:numId w:val="4"/>
+        </w:numPr>
+      </w:pPr>
+      <w:r>
+        <w:t xml:space="preserve">Optimize for large CSV files </w:t>
+      </w:r>
+      <w:r>
+        <w:rPr>
+          <w:rFonts w:ascii="Segoe UI Emoji" w:hAnsi="Segoe UI Emoji" w:cs="Segoe UI Emoji"/>
+        </w:rPr>
+        <w:t>✔️</w:t>
+      </w:r>
+    </w:p>
+    <w:p>
+      <w:pPr>
+        <w:numPr>
+          <w:ilvl w:val="1"/>
+          <w:numId w:val="4"/>
+        </w:numPr>
+      </w:pPr>
+      <w:r>
+        <w:t xml:space="preserve">Test with different file sizes </w:t>
+      </w:r>
+      <w:r>
+        <w:rPr>
+          <w:rFonts w:ascii="Segoe UI Emoji" w:hAnsi="Segoe UI Emoji" w:cs="Segoe UI Emoji"/>
+        </w:rPr>
+        <w:t>✔️</w:t>
+      </w:r>
+    </w:p>
+    <w:p>
+      <w:pPr>
+        <w:numPr>
+          <w:ilvl w:val="1"/>
+          <w:numId w:val="4"/>
+        </w:numPr>
+      </w:pPr>
+      <w:r>
+        <w:t xml:space="preserve">Ensure column selection and filtering work </w:t>
+      </w:r>
+      <w:r>
+        <w:rPr>
+          <w:rFonts w:ascii="Segoe UI Emoji" w:hAnsi="Segoe UI Emoji" w:cs="Segoe UI Emoji"/>
+        </w:rPr>
+        <w:t>✔️</w:t>
+      </w:r>
+    </w:p>
+    <w:p>
+      <w:pPr>
+        <w:numPr>
+          <w:ilvl w:val="1"/>
+          <w:numId w:val="4"/>
+        </w:numPr>
+      </w:pPr>
+      <w:r>
+        <w:t xml:space="preserve">Documentation </w:t>
+      </w:r>
+      <w:r>
+        <w:rPr>
+          <w:rFonts w:ascii="Segoe UI Emoji" w:hAnsi="Segoe UI Emoji" w:cs="Segoe UI Emoji"/>
+        </w:rPr>
+        <w:t>✔️</w:t>
+      </w:r>
+    </w:p>
+    <w:p>
+      <w:pPr>
+        <w:numPr>
+          <w:ilvl w:val="1"/>
+          <w:numId w:val="4"/>
+        </w:numPr>
+      </w:pPr>
+      <w:r>
+        <w:t xml:space="preserve">Video Recording </w:t>
+      </w:r>
+      <w:r>
+        <w:rPr>
+          <w:rFonts w:ascii="Segoe UI Emoji" w:hAnsi="Segoe UI Emoji" w:cs="Segoe UI Emoji"/>
+        </w:rPr>
+        <w:t>✔️</w:t>
+      </w:r>
+    </w:p>
+    <w:p>
+      <w:pPr>
+        <w:rPr>
+          <w:b/>
+          <w:bCs/>
+        </w:rPr>
+      </w:pPr>
+      <w:r>
+        <w:rPr>
+          <w:b/>
+          <w:bCs/>
+        </w:rPr>
+        <w:t>Approach</w:t>
+      </w:r>
+    </w:p>
+    <w:p>
+      <w:r>
+        <w:rPr>
+          <w:b/>
+          <w:bCs/>
+        </w:rPr>
+        <w:t>Technology Stack:</w:t>
+      </w:r>
+      <w:r>
+        <w:t> I chose to build this project using Flask, a lightweight and flexible web framework for Python. Additionally, I used HTML, CSS, and JavaScript for the frontend to create a user-friendly interface.</w:t>
+      </w:r>
+    </w:p>
+    <w:p>
+      <w:r>
+        <w:rPr>
+          <w:b/>
+          <w:bCs/>
+        </w:rPr>
+        <w:t>Design Decisions:</w:t>
+      </w:r>
+    </w:p>
+    <w:p>
+      <w:pPr>
+        <w:numPr>
+          <w:ilvl w:val="0"/>
+          <w:numId w:val="5"/>
+        </w:numPr>
+      </w:pPr>
+      <w:r>
+        <w:rPr>
+          <w:b/>
+          <w:bCs/>
+        </w:rPr>
+        <w:t>User Interface:</w:t>
+      </w:r>
+      <w:r>
+        <w:t> I designed a simple and intuitive user interface using HTML and CSS. Users can drag and drop CSV files onto the web application, making it easy and familiar for them.</w:t>
+      </w:r>
+    </w:p>
+    <w:p>
+      <w:pPr>
+        <w:numPr>
+          <w:ilvl w:val="0"/>
+          <w:numId w:val="5"/>
+        </w:numPr>
+      </w:pPr>
+      <w:r>
+        <w:rPr>
+          <w:b/>
+          <w:bCs/>
+        </w:rPr>
+        <w:t>Backend Processing:</w:t>
+      </w:r>
+      <w:r>
+        <w:t> When a user drops a CSV file, the Flask backend handles file upload, validates the CSV, and presents the user with options to select columns for import. I designed this flow to be step-by-step and user-friendly.</w:t>
+      </w:r>
+    </w:p>
+    <w:p>
+      <w:pPr>
+        <w:numPr>
+          <w:ilvl w:val="0"/>
+          <w:numId w:val="5"/>
+        </w:numPr>
+      </w:pPr>
+      <w:r>
+        <w:rPr>
+          <w:b/>
+          <w:bCs/>
+        </w:rPr>
+        <w:t>CSV Import to Google Sheets:</w:t>
+      </w:r>
+      <w:r>
+        <w:t> To import data into Google Sheets, I used the Google Sheets API, and I provided users with the option to either append data to an existing sheet or create a new one.</w:t>
+      </w:r>
+    </w:p>
+    <w:p>
+      <w:pPr>
+        <w:numPr>
+          <w:ilvl w:val="0"/>
+          <w:numId w:val="5"/>
+        </w:numPr>
+      </w:pPr>
+      <w:r>
+        <w:rPr>
+          <w:b/>
+          <w:bCs/>
+        </w:rPr>
+        <w:t>Error Handling:</w:t>
+      </w:r>
+      <w:r>
+        <w:t> I implemented robust error handling to provide clear feedback to users in case of issues such as invalid CSV files or API errors.</w:t>
+      </w:r>
+    </w:p>
+    <w:p>
+      <w:r>
+        <w:rPr>
+          <w:b/>
+          <w:bCs/>
+        </w:rPr>
+        <w:t>Challenges:</w:t>
+      </w:r>
+    </w:p>
+    <w:p>
+      <w:pPr>
+        <w:numPr>
+          <w:ilvl w:val="0"/>
+          <w:numId w:val="6"/>
+        </w:numPr>
+      </w:pPr>
+      <w:r>
+        <w:rPr>
+          <w:b/>
+          <w:bCs/>
+        </w:rPr>
+        <w:t>Performance:</w:t>
+      </w:r>
+      <w:r>
+        <w:t> Optimizing the application to handle large CSV files without causing performance issues was a concern. I implemented efficient data processing to mitigate this.</w:t>
+      </w:r>
+    </w:p>
+    <w:p>
+      <w:r>
+        <w:rPr>
+          <w:b/>
+          <w:bCs/>
+        </w:rPr>
+        <w:t>Features:</w:t>
+      </w:r>
+    </w:p>
+    <w:p>
+      <w:pPr>
+        <w:numPr>
+          <w:ilvl w:val="0"/>
+          <w:numId w:val="7"/>
+        </w:numPr>
+      </w:pPr>
+      <w:r>
+        <w:rPr>
+          <w:b/>
+          <w:bCs/>
+        </w:rPr>
+        <w:lastRenderedPageBreak/>
+        <w:t>Drag-and-Drop:</w:t>
+      </w:r>
+      <w:r>
+        <w:t> Users can easily upload CSV files by dragging and dropping them onto the web application.</w:t>
+      </w:r>
+    </w:p>
+    <w:p>
+      <w:pPr>
+        <w:numPr>
+          <w:ilvl w:val="0"/>
+          <w:numId w:val="7"/>
+        </w:numPr>
+      </w:pPr>
+      <w:r>
+        <w:rPr>
+          <w:b/>
+          <w:bCs/>
+        </w:rPr>
+        <w:t>Column Mapping:</w:t>
+      </w:r>
+      <w:r>
+        <w:t> Users have the option to map CSV columns to Google Sheets columns, ensuring flexibility in data import.</w:t>
+      </w:r>
+    </w:p>
+    <w:p>
+      <w:pPr>
+        <w:numPr>
+          <w:ilvl w:val="0"/>
+          <w:numId w:val="7"/>
+        </w:numPr>
+      </w:pPr>
+      <w:r>
+        <w:rPr>
+          <w:b/>
+          <w:bCs/>
+        </w:rPr>
+        <w:t>Data Filtering (Brownie Points):</w:t>
+      </w:r>
+      <w:r>
+        <w:t> I added a feature that allows users to filter data before importing it into Google Sheets. This can help streamline the import process and reduce unnecessary data.</w:t>
+      </w:r>
+    </w:p>
+    <w:p>
+      <w:r>
+        <w:rPr>
+          <w:b/>
+          <w:bCs/>
+        </w:rPr>
+        <w:t>Testing:</w:t>
+      </w:r>
+      <w:r>
+        <w:t> I thoroughly tested the application to ensure its functionality and reliability. Test cases included:</w:t>
+      </w:r>
+    </w:p>
+    <w:p>
+      <w:pPr>
+        <w:numPr>
+          <w:ilvl w:val="0"/>
+          <w:numId w:val="8"/>
+        </w:numPr>
+      </w:pPr>
+      <w:r>
+        <w:t>Uploading valid and invalid CSV files.</w:t>
+      </w:r>
+    </w:p>
+    <w:p>
+      <w:pPr>
+        <w:numPr>
+          <w:ilvl w:val="0"/>
+          <w:numId w:val="8"/>
+        </w:numPr>
+      </w:pPr>
+      <w:r>
+        <w:t>Testing various column mapping scenarios.</w:t>
+      </w:r>
+    </w:p>
+    <w:p>
+      <w:pPr>
+        <w:numPr>
+          <w:ilvl w:val="0"/>
+          <w:numId w:val="8"/>
+        </w:numPr>
+      </w:pPr>
+      <w:r>
+        <w:t>Importing data into existing and new Google Sheets.</w:t>
+      </w:r>
+    </w:p>
+    <w:p>
+      <w:pPr>
+        <w:numPr>
+          <w:ilvl w:val="0"/>
+          <w:numId w:val="8"/>
+        </w:numPr>
+      </w:pPr>
+      <w:r>
+        <w:t>Performance testing with large CSV files to ensure the application remains responsive.</w:t>
+      </w:r>
+    </w:p>
+    <w:p>
+      <w:r>
+        <w:rPr>
+          <w:b/>
+          <w:bCs/>
+        </w:rPr>
+        <w:t>Final Thoughts:</w:t>
+      </w:r>
+      <w:r>
+        <w:t> Building this CSV Importer for Google Sheets using Flask was a rewarding experience. It addresses a practical problem faced by data analysts and offers a user-friendly solution. I enjoyed the challenge of integrating with the Google Sheets API and ensuring the application's reliability and performance. This project has reinforced my skills in web development, API integration, and user interface design.</w:t>
+      </w:r>
+    </w:p>
+    <w:p>
+      <w:pPr>
+        <w:rPr>
+          <w:b/>
+          <w:bCs/>
+        </w:rPr>
+      </w:pPr>
+      <w:r>
+        <w:rPr>
+          <w:b/>
+          <w:bCs/>
+        </w:rPr>
+        <w:t>Checklist</w:t>
+      </w:r>
+    </w:p>
+    <w:p>
+      <w:pPr>
+        <w:numPr>
+          <w:ilvl w:val="0"/>
+          <w:numId w:val="9"/>
+        </w:numPr>
+      </w:pPr>
+      <w:r>
+        <w:t xml:space="preserve"> My code's working just fine! </w:t>
+      </w:r>
+      <w:r>
+        <w:rPr>
+          <w:rFonts w:ascii="Segoe UI Emoji" w:hAnsi="Segoe UI Emoji" w:cs="Segoe UI Emoji"/>
+        </w:rPr>
+        <w:t>🥳</w:t>
+      </w:r>
+    </w:p>
+    <w:p>
+      <w:pPr>
+        <w:numPr>
+          <w:ilvl w:val="0"/>
+          <w:numId w:val="9"/>
+        </w:numPr>
+      </w:pPr>
+      <w:r>
+        <w:t> I have recorded a video showing it working and embedded it in the README </w:t>
+      </w:r>
+      <w:r>
+        <w:rPr>
+          <w:rFonts w:ascii="Segoe UI Emoji" w:hAnsi="Segoe UI Emoji" w:cs="Segoe UI Emoji"/>
+        </w:rPr>
+        <w:t>▶️</w:t>
+      </w:r>
+    </w:p>
+    <w:p>
+      <w:pPr>
+        <w:numPr>
+          <w:ilvl w:val="0"/>
+          <w:numId w:val="9"/>
+        </w:numPr>
+      </w:pPr>
+      <w:r>
+        <w:t xml:space="preserve"> I have tested all the normal working cases </w:t>
+      </w:r>
+      <w:r>
+        <w:rPr>
+          <w:rFonts w:ascii="Segoe UI Emoji" w:hAnsi="Segoe UI Emoji" w:cs="Segoe UI Emoji"/>
+        </w:rPr>
+        <w:t>😎</w:t>
+      </w:r>
+    </w:p>
+    <w:p>
+      <w:pPr>
+        <w:numPr>
+          <w:ilvl w:val="0"/>
+          <w:numId w:val="9"/>
+        </w:numPr>
+      </w:pPr>
+      <w:r>
+        <w:t xml:space="preserve"> I have even solved some edge cases (brownie points) </w:t>
+      </w:r>
+      <w:r>
+        <w:rPr>
+          <w:rFonts w:ascii="Segoe UI Emoji" w:hAnsi="Segoe UI Emoji" w:cs="Segoe UI Emoji"/>
+        </w:rPr>
+        <w:t>💪</w:t>
+      </w:r>
+    </w:p>
+    <w:p>
+      <w:pPr>
+        <w:numPr>
+          <w:ilvl w:val="0"/>
+          <w:numId w:val="9"/>
+        </w:numPr>
+      </w:pPr>
+      <w:r>
+        <w:t xml:space="preserve"> I added my very planned-out approach to the problem at the end of this README </w:t>
+      </w:r>
+      <w:r>
+        <w:rPr>
+          <w:rFonts w:ascii="Segoe UI Emoji" w:hAnsi="Segoe UI Emoji" w:cs="Segoe UI Emoji"/>
+        </w:rPr>
+        <w:t>📜</w:t>
+      </w:r>
+    </w:p>
+    <w:p/>
     <w:p/>
     <w:sectPr>
       <w:pgSz w:w="11906" w:h="16838"/>
@@ -563,6 +1436,453 @@
     </w:lvl>
   </w:abstractNum>
   <w:abstractNum w:abstractNumId="1" w15:restartNumberingAfterBreak="0">
+    <w:nsid w:val="04961727"/>
+    <w:multiLevelType w:val="multilevel"/>
+    <w:tmpl w:val="B0C061DA"/>
+    <w:lvl w:ilvl="0">
+      <w:start w:val="1"/>
+      <w:numFmt w:val="bullet"/>
+      <w:lvlText w:val=""/>
+      <w:lvlJc w:val="left"/>
+      <w:pPr>
+        <w:tabs>
+          <w:tab w:val="num" w:pos="720"/>
+        </w:tabs>
+        <w:ind w:left="720" w:hanging="360"/>
+      </w:pPr>
+      <w:rPr>
+        <w:rFonts w:ascii="Symbol" w:hAnsi="Symbol" w:hint="default"/>
+        <w:sz w:val="20"/>
+      </w:rPr>
+    </w:lvl>
+    <w:lvl w:ilvl="1" w:tentative="1">
+      <w:start w:val="1"/>
+      <w:numFmt w:val="bullet"/>
+      <w:lvlText w:val="o"/>
+      <w:lvlJc w:val="left"/>
+      <w:pPr>
+        <w:tabs>
+          <w:tab w:val="num" w:pos="1440"/>
+        </w:tabs>
+        <w:ind w:left="1440" w:hanging="360"/>
+      </w:pPr>
+      <w:rPr>
+        <w:rFonts w:ascii="Courier New" w:hAnsi="Courier New" w:hint="default"/>
+        <w:sz w:val="20"/>
+      </w:rPr>
+    </w:lvl>
+    <w:lvl w:ilvl="2" w:tentative="1">
+      <w:start w:val="1"/>
+      <w:numFmt w:val="bullet"/>
+      <w:lvlText w:val=""/>
+      <w:lvlJc w:val="left"/>
+      <w:pPr>
+        <w:tabs>
+          <w:tab w:val="num" w:pos="2160"/>
+        </w:tabs>
+        <w:ind w:left="2160" w:hanging="360"/>
+      </w:pPr>
+      <w:rPr>
+        <w:rFonts w:ascii="Wingdings" w:hAnsi="Wingdings" w:hint="default"/>
+        <w:sz w:val="20"/>
+      </w:rPr>
+    </w:lvl>
+    <w:lvl w:ilvl="3" w:tentative="1">
+      <w:start w:val="1"/>
+      <w:numFmt w:val="bullet"/>
+      <w:lvlText w:val=""/>
+      <w:lvlJc w:val="left"/>
+      <w:pPr>
+        <w:tabs>
+          <w:tab w:val="num" w:pos="2880"/>
+        </w:tabs>
+        <w:ind w:left="2880" w:hanging="360"/>
+      </w:pPr>
+      <w:rPr>
+        <w:rFonts w:ascii="Wingdings" w:hAnsi="Wingdings" w:hint="default"/>
+        <w:sz w:val="20"/>
+      </w:rPr>
+    </w:lvl>
+    <w:lvl w:ilvl="4" w:tentative="1">
+      <w:start w:val="1"/>
+      <w:numFmt w:val="bullet"/>
+      <w:lvlText w:val=""/>
+      <w:lvlJc w:val="left"/>
+      <w:pPr>
+        <w:tabs>
+          <w:tab w:val="num" w:pos="3600"/>
+        </w:tabs>
+        <w:ind w:left="3600" w:hanging="360"/>
+      </w:pPr>
+      <w:rPr>
+        <w:rFonts w:ascii="Wingdings" w:hAnsi="Wingdings" w:hint="default"/>
+        <w:sz w:val="20"/>
+      </w:rPr>
+    </w:lvl>
+    <w:lvl w:ilvl="5" w:tentative="1">
+      <w:start w:val="1"/>
+      <w:numFmt w:val="bullet"/>
+      <w:lvlText w:val=""/>
+      <w:lvlJc w:val="left"/>
+      <w:pPr>
+        <w:tabs>
+          <w:tab w:val="num" w:pos="4320"/>
+        </w:tabs>
+        <w:ind w:left="4320" w:hanging="360"/>
+      </w:pPr>
+      <w:rPr>
+        <w:rFonts w:ascii="Wingdings" w:hAnsi="Wingdings" w:hint="default"/>
+        <w:sz w:val="20"/>
+      </w:rPr>
+    </w:lvl>
+    <w:lvl w:ilvl="6" w:tentative="1">
+      <w:start w:val="1"/>
+      <w:numFmt w:val="bullet"/>
+      <w:lvlText w:val=""/>
+      <w:lvlJc w:val="left"/>
+      <w:pPr>
+        <w:tabs>
+          <w:tab w:val="num" w:pos="5040"/>
+        </w:tabs>
+        <w:ind w:left="5040" w:hanging="360"/>
+      </w:pPr>
+      <w:rPr>
+        <w:rFonts w:ascii="Wingdings" w:hAnsi="Wingdings" w:hint="default"/>
+        <w:sz w:val="20"/>
+      </w:rPr>
+    </w:lvl>
+    <w:lvl w:ilvl="7" w:tentative="1">
+      <w:start w:val="1"/>
+      <w:numFmt w:val="bullet"/>
+      <w:lvlText w:val=""/>
+      <w:lvlJc w:val="left"/>
+      <w:pPr>
+        <w:tabs>
+          <w:tab w:val="num" w:pos="5760"/>
+        </w:tabs>
+        <w:ind w:left="5760" w:hanging="360"/>
+      </w:pPr>
+      <w:rPr>
+        <w:rFonts w:ascii="Wingdings" w:hAnsi="Wingdings" w:hint="default"/>
+        <w:sz w:val="20"/>
+      </w:rPr>
+    </w:lvl>
+    <w:lvl w:ilvl="8" w:tentative="1">
+      <w:start w:val="1"/>
+      <w:numFmt w:val="bullet"/>
+      <w:lvlText w:val=""/>
+      <w:lvlJc w:val="left"/>
+      <w:pPr>
+        <w:tabs>
+          <w:tab w:val="num" w:pos="6480"/>
+        </w:tabs>
+        <w:ind w:left="6480" w:hanging="360"/>
+      </w:pPr>
+      <w:rPr>
+        <w:rFonts w:ascii="Wingdings" w:hAnsi="Wingdings" w:hint="default"/>
+        <w:sz w:val="20"/>
+      </w:rPr>
+    </w:lvl>
+  </w:abstractNum>
+  <w:abstractNum w:abstractNumId="2" w15:restartNumberingAfterBreak="0">
+    <w:nsid w:val="067B3E07"/>
+    <w:multiLevelType w:val="multilevel"/>
+    <w:tmpl w:val="BBEA77F6"/>
+    <w:lvl w:ilvl="0">
+      <w:start w:val="1"/>
+      <w:numFmt w:val="bullet"/>
+      <w:lvlText w:val=""/>
+      <w:lvlJc w:val="left"/>
+      <w:pPr>
+        <w:tabs>
+          <w:tab w:val="num" w:pos="720"/>
+        </w:tabs>
+        <w:ind w:left="720" w:hanging="360"/>
+      </w:pPr>
+      <w:rPr>
+        <w:rFonts w:ascii="Symbol" w:hAnsi="Symbol" w:hint="default"/>
+        <w:sz w:val="20"/>
+      </w:rPr>
+    </w:lvl>
+    <w:lvl w:ilvl="1" w:tentative="1">
+      <w:start w:val="1"/>
+      <w:numFmt w:val="bullet"/>
+      <w:lvlText w:val="o"/>
+      <w:lvlJc w:val="left"/>
+      <w:pPr>
+        <w:tabs>
+          <w:tab w:val="num" w:pos="1440"/>
+        </w:tabs>
+        <w:ind w:left="1440" w:hanging="360"/>
+      </w:pPr>
+      <w:rPr>
+        <w:rFonts w:ascii="Courier New" w:hAnsi="Courier New" w:hint="default"/>
+        <w:sz w:val="20"/>
+      </w:rPr>
+    </w:lvl>
+    <w:lvl w:ilvl="2" w:tentative="1">
+      <w:start w:val="1"/>
+      <w:numFmt w:val="bullet"/>
+      <w:lvlText w:val=""/>
+      <w:lvlJc w:val="left"/>
+      <w:pPr>
+        <w:tabs>
+          <w:tab w:val="num" w:pos="2160"/>
+        </w:tabs>
+        <w:ind w:left="2160" w:hanging="360"/>
+      </w:pPr>
+      <w:rPr>
+        <w:rFonts w:ascii="Wingdings" w:hAnsi="Wingdings" w:hint="default"/>
+        <w:sz w:val="20"/>
+      </w:rPr>
+    </w:lvl>
+    <w:lvl w:ilvl="3" w:tentative="1">
+      <w:start w:val="1"/>
+      <w:numFmt w:val="bullet"/>
+      <w:lvlText w:val=""/>
+      <w:lvlJc w:val="left"/>
+      <w:pPr>
+        <w:tabs>
+          <w:tab w:val="num" w:pos="2880"/>
+        </w:tabs>
+        <w:ind w:left="2880" w:hanging="360"/>
+      </w:pPr>
+      <w:rPr>
+        <w:rFonts w:ascii="Wingdings" w:hAnsi="Wingdings" w:hint="default"/>
+        <w:sz w:val="20"/>
+      </w:rPr>
+    </w:lvl>
+    <w:lvl w:ilvl="4" w:tentative="1">
+      <w:start w:val="1"/>
+      <w:numFmt w:val="bullet"/>
+      <w:lvlText w:val=""/>
+      <w:lvlJc w:val="left"/>
+      <w:pPr>
+        <w:tabs>
+          <w:tab w:val="num" w:pos="3600"/>
+        </w:tabs>
+        <w:ind w:left="3600" w:hanging="360"/>
+      </w:pPr>
+      <w:rPr>
+        <w:rFonts w:ascii="Wingdings" w:hAnsi="Wingdings" w:hint="default"/>
+        <w:sz w:val="20"/>
+      </w:rPr>
+    </w:lvl>
+    <w:lvl w:ilvl="5" w:tentative="1">
+      <w:start w:val="1"/>
+      <w:numFmt w:val="bullet"/>
+      <w:lvlText w:val=""/>
+      <w:lvlJc w:val="left"/>
+      <w:pPr>
+        <w:tabs>
+          <w:tab w:val="num" w:pos="4320"/>
+        </w:tabs>
+        <w:ind w:left="4320" w:hanging="360"/>
+      </w:pPr>
+      <w:rPr>
+        <w:rFonts w:ascii="Wingdings" w:hAnsi="Wingdings" w:hint="default"/>
+        <w:sz w:val="20"/>
+      </w:rPr>
+    </w:lvl>
+    <w:lvl w:ilvl="6" w:tentative="1">
+      <w:start w:val="1"/>
+      <w:numFmt w:val="bullet"/>
+      <w:lvlText w:val=""/>
+      <w:lvlJc w:val="left"/>
+      <w:pPr>
+        <w:tabs>
+          <w:tab w:val="num" w:pos="5040"/>
+        </w:tabs>
+        <w:ind w:left="5040" w:hanging="360"/>
+      </w:pPr>
+      <w:rPr>
+        <w:rFonts w:ascii="Wingdings" w:hAnsi="Wingdings" w:hint="default"/>
+        <w:sz w:val="20"/>
+      </w:rPr>
+    </w:lvl>
+    <w:lvl w:ilvl="7" w:tentative="1">
+      <w:start w:val="1"/>
+      <w:numFmt w:val="bullet"/>
+      <w:lvlText w:val=""/>
+      <w:lvlJc w:val="left"/>
+      <w:pPr>
+        <w:tabs>
+          <w:tab w:val="num" w:pos="5760"/>
+        </w:tabs>
+        <w:ind w:left="5760" w:hanging="360"/>
+      </w:pPr>
+      <w:rPr>
+        <w:rFonts w:ascii="Wingdings" w:hAnsi="Wingdings" w:hint="default"/>
+        <w:sz w:val="20"/>
+      </w:rPr>
+    </w:lvl>
+    <w:lvl w:ilvl="8" w:tentative="1">
+      <w:start w:val="1"/>
+      <w:numFmt w:val="bullet"/>
+      <w:lvlText w:val=""/>
+      <w:lvlJc w:val="left"/>
+      <w:pPr>
+        <w:tabs>
+          <w:tab w:val="num" w:pos="6480"/>
+        </w:tabs>
+        <w:ind w:left="6480" w:hanging="360"/>
+      </w:pPr>
+      <w:rPr>
+        <w:rFonts w:ascii="Wingdings" w:hAnsi="Wingdings" w:hint="default"/>
+        <w:sz w:val="20"/>
+      </w:rPr>
+    </w:lvl>
+  </w:abstractNum>
+  <w:abstractNum w:abstractNumId="3" w15:restartNumberingAfterBreak="0">
+    <w:nsid w:val="136251EE"/>
+    <w:multiLevelType w:val="multilevel"/>
+    <w:tmpl w:val="DB22680A"/>
+    <w:lvl w:ilvl="0">
+      <w:start w:val="1"/>
+      <w:numFmt w:val="bullet"/>
+      <w:lvlText w:val=""/>
+      <w:lvlJc w:val="left"/>
+      <w:pPr>
+        <w:tabs>
+          <w:tab w:val="num" w:pos="720"/>
+        </w:tabs>
+        <w:ind w:left="720" w:hanging="360"/>
+      </w:pPr>
+      <w:rPr>
+        <w:rFonts w:ascii="Symbol" w:hAnsi="Symbol" w:hint="default"/>
+        <w:sz w:val="20"/>
+      </w:rPr>
+    </w:lvl>
+    <w:lvl w:ilvl="1" w:tentative="1">
+      <w:start w:val="1"/>
+      <w:numFmt w:val="bullet"/>
+      <w:lvlText w:val="o"/>
+      <w:lvlJc w:val="left"/>
+      <w:pPr>
+        <w:tabs>
+          <w:tab w:val="num" w:pos="1440"/>
+        </w:tabs>
+        <w:ind w:left="1440" w:hanging="360"/>
+      </w:pPr>
+      <w:rPr>
+        <w:rFonts w:ascii="Courier New" w:hAnsi="Courier New" w:hint="default"/>
+        <w:sz w:val="20"/>
+      </w:rPr>
+    </w:lvl>
+    <w:lvl w:ilvl="2" w:tentative="1">
+      <w:start w:val="1"/>
+      <w:numFmt w:val="bullet"/>
+      <w:lvlText w:val=""/>
+      <w:lvlJc w:val="left"/>
+      <w:pPr>
+        <w:tabs>
+          <w:tab w:val="num" w:pos="2160"/>
+        </w:tabs>
+        <w:ind w:left="2160" w:hanging="360"/>
+      </w:pPr>
+      <w:rPr>
+        <w:rFonts w:ascii="Wingdings" w:hAnsi="Wingdings" w:hint="default"/>
+        <w:sz w:val="20"/>
+      </w:rPr>
+    </w:lvl>
+    <w:lvl w:ilvl="3" w:tentative="1">
+      <w:start w:val="1"/>
+      <w:numFmt w:val="bullet"/>
+      <w:lvlText w:val=""/>
+      <w:lvlJc w:val="left"/>
+      <w:pPr>
+        <w:tabs>
+          <w:tab w:val="num" w:pos="2880"/>
+        </w:tabs>
+        <w:ind w:left="2880" w:hanging="360"/>
+      </w:pPr>
+      <w:rPr>
+        <w:rFonts w:ascii="Wingdings" w:hAnsi="Wingdings" w:hint="default"/>
+        <w:sz w:val="20"/>
+      </w:rPr>
+    </w:lvl>
+    <w:lvl w:ilvl="4" w:tentative="1">
+      <w:start w:val="1"/>
+      <w:numFmt w:val="bullet"/>
+      <w:lvlText w:val=""/>
+      <w:lvlJc w:val="left"/>
+      <w:pPr>
+        <w:tabs>
+          <w:tab w:val="num" w:pos="3600"/>
+        </w:tabs>
+        <w:ind w:left="3600" w:hanging="360"/>
+      </w:pPr>
+      <w:rPr>
+        <w:rFonts w:ascii="Wingdings" w:hAnsi="Wingdings" w:hint="default"/>
+        <w:sz w:val="20"/>
+      </w:rPr>
+    </w:lvl>
+    <w:lvl w:ilvl="5" w:tentative="1">
+      <w:start w:val="1"/>
+      <w:numFmt w:val="bullet"/>
+      <w:lvlText w:val=""/>
+      <w:lvlJc w:val="left"/>
+      <w:pPr>
+        <w:tabs>
+          <w:tab w:val="num" w:pos="4320"/>
+        </w:tabs>
+        <w:ind w:left="4320" w:hanging="360"/>
+      </w:pPr>
+      <w:rPr>
+        <w:rFonts w:ascii="Wingdings" w:hAnsi="Wingdings" w:hint="default"/>
+        <w:sz w:val="20"/>
+      </w:rPr>
+    </w:lvl>
+    <w:lvl w:ilvl="6" w:tentative="1">
+      <w:start w:val="1"/>
+      <w:numFmt w:val="bullet"/>
+      <w:lvlText w:val=""/>
+      <w:lvlJc w:val="left"/>
+      <w:pPr>
+        <w:tabs>
+          <w:tab w:val="num" w:pos="5040"/>
+        </w:tabs>
+        <w:ind w:left="5040" w:hanging="360"/>
+      </w:pPr>
+      <w:rPr>
+        <w:rFonts w:ascii="Wingdings" w:hAnsi="Wingdings" w:hint="default"/>
+        <w:sz w:val="20"/>
+      </w:rPr>
+    </w:lvl>
+    <w:lvl w:ilvl="7" w:tentative="1">
+      <w:start w:val="1"/>
+      <w:numFmt w:val="bullet"/>
+      <w:lvlText w:val=""/>
+      <w:lvlJc w:val="left"/>
+      <w:pPr>
+        <w:tabs>
+          <w:tab w:val="num" w:pos="5760"/>
+        </w:tabs>
+        <w:ind w:left="5760" w:hanging="360"/>
+      </w:pPr>
+      <w:rPr>
+        <w:rFonts w:ascii="Wingdings" w:hAnsi="Wingdings" w:hint="default"/>
+        <w:sz w:val="20"/>
+      </w:rPr>
+    </w:lvl>
+    <w:lvl w:ilvl="8" w:tentative="1">
+      <w:start w:val="1"/>
+      <w:numFmt w:val="bullet"/>
+      <w:lvlText w:val=""/>
+      <w:lvlJc w:val="left"/>
+      <w:pPr>
+        <w:tabs>
+          <w:tab w:val="num" w:pos="6480"/>
+        </w:tabs>
+        <w:ind w:left="6480" w:hanging="360"/>
+      </w:pPr>
+      <w:rPr>
+        <w:rFonts w:ascii="Wingdings" w:hAnsi="Wingdings" w:hint="default"/>
+        <w:sz w:val="20"/>
+      </w:rPr>
+    </w:lvl>
+  </w:abstractNum>
+  <w:abstractNum w:abstractNumId="4" w15:restartNumberingAfterBreak="0">
     <w:nsid w:val="15E94214"/>
     <w:multiLevelType w:val="multilevel"/>
     <w:tmpl w:val="6840E82A"/>
@@ -711,7 +2031,422 @@
       </w:rPr>
     </w:lvl>
   </w:abstractNum>
-  <w:abstractNum w:abstractNumId="2" w15:restartNumberingAfterBreak="0">
+  <w:abstractNum w:abstractNumId="5" w15:restartNumberingAfterBreak="0">
+    <w:nsid w:val="29C82AE0"/>
+    <w:multiLevelType w:val="multilevel"/>
+    <w:tmpl w:val="1B3E7618"/>
+    <w:lvl w:ilvl="0">
+      <w:start w:val="1"/>
+      <w:numFmt w:val="bullet"/>
+      <w:lvlText w:val=""/>
+      <w:lvlJc w:val="left"/>
+      <w:pPr>
+        <w:tabs>
+          <w:tab w:val="num" w:pos="720"/>
+        </w:tabs>
+        <w:ind w:left="720" w:hanging="360"/>
+      </w:pPr>
+      <w:rPr>
+        <w:rFonts w:ascii="Symbol" w:hAnsi="Symbol" w:hint="default"/>
+        <w:sz w:val="20"/>
+      </w:rPr>
+    </w:lvl>
+    <w:lvl w:ilvl="1" w:tentative="1">
+      <w:start w:val="1"/>
+      <w:numFmt w:val="bullet"/>
+      <w:lvlText w:val="o"/>
+      <w:lvlJc w:val="left"/>
+      <w:pPr>
+        <w:tabs>
+          <w:tab w:val="num" w:pos="1440"/>
+        </w:tabs>
+        <w:ind w:left="1440" w:hanging="360"/>
+      </w:pPr>
+      <w:rPr>
+        <w:rFonts w:ascii="Courier New" w:hAnsi="Courier New" w:hint="default"/>
+        <w:sz w:val="20"/>
+      </w:rPr>
+    </w:lvl>
+    <w:lvl w:ilvl="2" w:tentative="1">
+      <w:start w:val="1"/>
+      <w:numFmt w:val="bullet"/>
+      <w:lvlText w:val=""/>
+      <w:lvlJc w:val="left"/>
+      <w:pPr>
+        <w:tabs>
+          <w:tab w:val="num" w:pos="2160"/>
+        </w:tabs>
+        <w:ind w:left="2160" w:hanging="360"/>
+      </w:pPr>
+      <w:rPr>
+        <w:rFonts w:ascii="Wingdings" w:hAnsi="Wingdings" w:hint="default"/>
+        <w:sz w:val="20"/>
+      </w:rPr>
+    </w:lvl>
+    <w:lvl w:ilvl="3" w:tentative="1">
+      <w:start w:val="1"/>
+      <w:numFmt w:val="bullet"/>
+      <w:lvlText w:val=""/>
+      <w:lvlJc w:val="left"/>
+      <w:pPr>
+        <w:tabs>
+          <w:tab w:val="num" w:pos="2880"/>
+        </w:tabs>
+        <w:ind w:left="2880" w:hanging="360"/>
+      </w:pPr>
+      <w:rPr>
+        <w:rFonts w:ascii="Wingdings" w:hAnsi="Wingdings" w:hint="default"/>
+        <w:sz w:val="20"/>
+      </w:rPr>
+    </w:lvl>
+    <w:lvl w:ilvl="4" w:tentative="1">
+      <w:start w:val="1"/>
+      <w:numFmt w:val="bullet"/>
+      <w:lvlText w:val=""/>
+      <w:lvlJc w:val="left"/>
+      <w:pPr>
+        <w:tabs>
+          <w:tab w:val="num" w:pos="3600"/>
+        </w:tabs>
+        <w:ind w:left="3600" w:hanging="360"/>
+      </w:pPr>
+      <w:rPr>
+        <w:rFonts w:ascii="Wingdings" w:hAnsi="Wingdings" w:hint="default"/>
+        <w:sz w:val="20"/>
+      </w:rPr>
+    </w:lvl>
+    <w:lvl w:ilvl="5" w:tentative="1">
+      <w:start w:val="1"/>
+      <w:numFmt w:val="bullet"/>
+      <w:lvlText w:val=""/>
+      <w:lvlJc w:val="left"/>
+      <w:pPr>
+        <w:tabs>
+          <w:tab w:val="num" w:pos="4320"/>
+        </w:tabs>
+        <w:ind w:left="4320" w:hanging="360"/>
+      </w:pPr>
+      <w:rPr>
+        <w:rFonts w:ascii="Wingdings" w:hAnsi="Wingdings" w:hint="default"/>
+        <w:sz w:val="20"/>
+      </w:rPr>
+    </w:lvl>
+    <w:lvl w:ilvl="6" w:tentative="1">
+      <w:start w:val="1"/>
+      <w:numFmt w:val="bullet"/>
+      <w:lvlText w:val=""/>
+      <w:lvlJc w:val="left"/>
+      <w:pPr>
+        <w:tabs>
+          <w:tab w:val="num" w:pos="5040"/>
+        </w:tabs>
+        <w:ind w:left="5040" w:hanging="360"/>
+      </w:pPr>
+      <w:rPr>
+        <w:rFonts w:ascii="Wingdings" w:hAnsi="Wingdings" w:hint="default"/>
+        <w:sz w:val="20"/>
+      </w:rPr>
+    </w:lvl>
+    <w:lvl w:ilvl="7" w:tentative="1">
+      <w:start w:val="1"/>
+      <w:numFmt w:val="bullet"/>
+      <w:lvlText w:val=""/>
+      <w:lvlJc w:val="left"/>
+      <w:pPr>
+        <w:tabs>
+          <w:tab w:val="num" w:pos="5760"/>
+        </w:tabs>
+        <w:ind w:left="5760" w:hanging="360"/>
+      </w:pPr>
+      <w:rPr>
+        <w:rFonts w:ascii="Wingdings" w:hAnsi="Wingdings" w:hint="default"/>
+        <w:sz w:val="20"/>
+      </w:rPr>
+    </w:lvl>
+    <w:lvl w:ilvl="8" w:tentative="1">
+      <w:start w:val="1"/>
+      <w:numFmt w:val="bullet"/>
+      <w:lvlText w:val=""/>
+      <w:lvlJc w:val="left"/>
+      <w:pPr>
+        <w:tabs>
+          <w:tab w:val="num" w:pos="6480"/>
+        </w:tabs>
+        <w:ind w:left="6480" w:hanging="360"/>
+      </w:pPr>
+      <w:rPr>
+        <w:rFonts w:ascii="Wingdings" w:hAnsi="Wingdings" w:hint="default"/>
+        <w:sz w:val="20"/>
+      </w:rPr>
+    </w:lvl>
+  </w:abstractNum>
+  <w:abstractNum w:abstractNumId="6" w15:restartNumberingAfterBreak="0">
+    <w:nsid w:val="500920EC"/>
+    <w:multiLevelType w:val="multilevel"/>
+    <w:tmpl w:val="63AAE040"/>
+    <w:lvl w:ilvl="0">
+      <w:start w:val="1"/>
+      <w:numFmt w:val="decimal"/>
+      <w:lvlText w:val="%1."/>
+      <w:lvlJc w:val="left"/>
+      <w:pPr>
+        <w:tabs>
+          <w:tab w:val="num" w:pos="720"/>
+        </w:tabs>
+        <w:ind w:left="720" w:hanging="360"/>
+      </w:pPr>
+    </w:lvl>
+    <w:lvl w:ilvl="1">
+      <w:start w:val="1"/>
+      <w:numFmt w:val="bullet"/>
+      <w:lvlText w:val="o"/>
+      <w:lvlJc w:val="left"/>
+      <w:pPr>
+        <w:tabs>
+          <w:tab w:val="num" w:pos="1440"/>
+        </w:tabs>
+        <w:ind w:left="1440" w:hanging="360"/>
+      </w:pPr>
+      <w:rPr>
+        <w:rFonts w:ascii="Courier New" w:hAnsi="Courier New" w:hint="default"/>
+        <w:sz w:val="20"/>
+      </w:rPr>
+    </w:lvl>
+    <w:lvl w:ilvl="2" w:tentative="1">
+      <w:start w:val="1"/>
+      <w:numFmt w:val="decimal"/>
+      <w:lvlText w:val="%3."/>
+      <w:lvlJc w:val="left"/>
+      <w:pPr>
+        <w:tabs>
+          <w:tab w:val="num" w:pos="2160"/>
+        </w:tabs>
+        <w:ind w:left="2160" w:hanging="360"/>
+      </w:pPr>
+    </w:lvl>
+    <w:lvl w:ilvl="3" w:tentative="1">
+      <w:start w:val="1"/>
+      <w:numFmt w:val="decimal"/>
+      <w:lvlText w:val="%4."/>
+      <w:lvlJc w:val="left"/>
+      <w:pPr>
+        <w:tabs>
+          <w:tab w:val="num" w:pos="2880"/>
+        </w:tabs>
+        <w:ind w:left="2880" w:hanging="360"/>
+      </w:pPr>
+    </w:lvl>
+    <w:lvl w:ilvl="4" w:tentative="1">
+      <w:start w:val="1"/>
+      <w:numFmt w:val="decimal"/>
+      <w:lvlText w:val="%5."/>
+      <w:lvlJc w:val="left"/>
+      <w:pPr>
+        <w:tabs>
+          <w:tab w:val="num" w:pos="3600"/>
+        </w:tabs>
+        <w:ind w:left="3600" w:hanging="360"/>
+      </w:pPr>
+    </w:lvl>
+    <w:lvl w:ilvl="5" w:tentative="1">
+      <w:start w:val="1"/>
+      <w:numFmt w:val="decimal"/>
+      <w:lvlText w:val="%6."/>
+      <w:lvlJc w:val="left"/>
+      <w:pPr>
+        <w:tabs>
+          <w:tab w:val="num" w:pos="4320"/>
+        </w:tabs>
+        <w:ind w:left="4320" w:hanging="360"/>
+      </w:pPr>
+    </w:lvl>
+    <w:lvl w:ilvl="6" w:tentative="1">
+      <w:start w:val="1"/>
+      <w:numFmt w:val="decimal"/>
+      <w:lvlText w:val="%7."/>
+      <w:lvlJc w:val="left"/>
+      <w:pPr>
+        <w:tabs>
+          <w:tab w:val="num" w:pos="5040"/>
+        </w:tabs>
+        <w:ind w:left="5040" w:hanging="360"/>
+      </w:pPr>
+    </w:lvl>
+    <w:lvl w:ilvl="7" w:tentative="1">
+      <w:start w:val="1"/>
+      <w:numFmt w:val="decimal"/>
+      <w:lvlText w:val="%8."/>
+      <w:lvlJc w:val="left"/>
+      <w:pPr>
+        <w:tabs>
+          <w:tab w:val="num" w:pos="5760"/>
+        </w:tabs>
+        <w:ind w:left="5760" w:hanging="360"/>
+      </w:pPr>
+    </w:lvl>
+    <w:lvl w:ilvl="8" w:tentative="1">
+      <w:start w:val="1"/>
+      <w:numFmt w:val="decimal"/>
+      <w:lvlText w:val="%9."/>
+      <w:lvlJc w:val="left"/>
+      <w:pPr>
+        <w:tabs>
+          <w:tab w:val="num" w:pos="6480"/>
+        </w:tabs>
+        <w:ind w:left="6480" w:hanging="360"/>
+      </w:pPr>
+    </w:lvl>
+  </w:abstractNum>
+  <w:abstractNum w:abstractNumId="7" w15:restartNumberingAfterBreak="0">
+    <w:nsid w:val="5FEC3A03"/>
+    <w:multiLevelType w:val="multilevel"/>
+    <w:tmpl w:val="854AD412"/>
+    <w:lvl w:ilvl="0">
+      <w:start w:val="1"/>
+      <w:numFmt w:val="bullet"/>
+      <w:lvlText w:val=""/>
+      <w:lvlJc w:val="left"/>
+      <w:pPr>
+        <w:tabs>
+          <w:tab w:val="num" w:pos="720"/>
+        </w:tabs>
+        <w:ind w:left="720" w:hanging="360"/>
+      </w:pPr>
+      <w:rPr>
+        <w:rFonts w:ascii="Symbol" w:hAnsi="Symbol" w:hint="default"/>
+        <w:sz w:val="20"/>
+      </w:rPr>
+    </w:lvl>
+    <w:lvl w:ilvl="1" w:tentative="1">
+      <w:start w:val="1"/>
+      <w:numFmt w:val="bullet"/>
+      <w:lvlText w:val="o"/>
+      <w:lvlJc w:val="left"/>
+      <w:pPr>
+        <w:tabs>
+          <w:tab w:val="num" w:pos="1440"/>
+        </w:tabs>
+        <w:ind w:left="1440" w:hanging="360"/>
+      </w:pPr>
+      <w:rPr>
+        <w:rFonts w:ascii="Courier New" w:hAnsi="Courier New" w:hint="default"/>
+        <w:sz w:val="20"/>
+      </w:rPr>
+    </w:lvl>
+    <w:lvl w:ilvl="2" w:tentative="1">
+      <w:start w:val="1"/>
+      <w:numFmt w:val="bullet"/>
+      <w:lvlText w:val=""/>
+      <w:lvlJc w:val="left"/>
+      <w:pPr>
+        <w:tabs>
+          <w:tab w:val="num" w:pos="2160"/>
+        </w:tabs>
+        <w:ind w:left="2160" w:hanging="360"/>
+      </w:pPr>
+      <w:rPr>
+        <w:rFonts w:ascii="Wingdings" w:hAnsi="Wingdings" w:hint="default"/>
+        <w:sz w:val="20"/>
+      </w:rPr>
+    </w:lvl>
+    <w:lvl w:ilvl="3" w:tentative="1">
+      <w:start w:val="1"/>
+      <w:numFmt w:val="bullet"/>
+      <w:lvlText w:val=""/>
+      <w:lvlJc w:val="left"/>
+      <w:pPr>
+        <w:tabs>
+          <w:tab w:val="num" w:pos="2880"/>
+        </w:tabs>
+        <w:ind w:left="2880" w:hanging="360"/>
+      </w:pPr>
+      <w:rPr>
+        <w:rFonts w:ascii="Wingdings" w:hAnsi="Wingdings" w:hint="default"/>
+        <w:sz w:val="20"/>
+      </w:rPr>
+    </w:lvl>
+    <w:lvl w:ilvl="4" w:tentative="1">
+      <w:start w:val="1"/>
+      <w:numFmt w:val="bullet"/>
+      <w:lvlText w:val=""/>
+      <w:lvlJc w:val="left"/>
+      <w:pPr>
+        <w:tabs>
+          <w:tab w:val="num" w:pos="3600"/>
+        </w:tabs>
+        <w:ind w:left="3600" w:hanging="360"/>
+      </w:pPr>
+      <w:rPr>
+        <w:rFonts w:ascii="Wingdings" w:hAnsi="Wingdings" w:hint="default"/>
+        <w:sz w:val="20"/>
+      </w:rPr>
+    </w:lvl>
+    <w:lvl w:ilvl="5" w:tentative="1">
+      <w:start w:val="1"/>
+      <w:numFmt w:val="bullet"/>
+      <w:lvlText w:val=""/>
+      <w:lvlJc w:val="left"/>
+      <w:pPr>
+        <w:tabs>
+          <w:tab w:val="num" w:pos="4320"/>
+        </w:tabs>
+        <w:ind w:left="4320" w:hanging="360"/>
+      </w:pPr>
+      <w:rPr>
+        <w:rFonts w:ascii="Wingdings" w:hAnsi="Wingdings" w:hint="default"/>
+        <w:sz w:val="20"/>
+      </w:rPr>
+    </w:lvl>
+    <w:lvl w:ilvl="6" w:tentative="1">
+      <w:start w:val="1"/>
+      <w:numFmt w:val="bullet"/>
+      <w:lvlText w:val=""/>
+      <w:lvlJc w:val="left"/>
+      <w:pPr>
+        <w:tabs>
+          <w:tab w:val="num" w:pos="5040"/>
+        </w:tabs>
+        <w:ind w:left="5040" w:hanging="360"/>
+      </w:pPr>
+      <w:rPr>
+        <w:rFonts w:ascii="Wingdings" w:hAnsi="Wingdings" w:hint="default"/>
+        <w:sz w:val="20"/>
+      </w:rPr>
+    </w:lvl>
+    <w:lvl w:ilvl="7" w:tentative="1">
+      <w:start w:val="1"/>
+      <w:numFmt w:val="bullet"/>
+      <w:lvlText w:val=""/>
+      <w:lvlJc w:val="left"/>
+      <w:pPr>
+        <w:tabs>
+          <w:tab w:val="num" w:pos="5760"/>
+        </w:tabs>
+        <w:ind w:left="5760" w:hanging="360"/>
+      </w:pPr>
+      <w:rPr>
+        <w:rFonts w:ascii="Wingdings" w:hAnsi="Wingdings" w:hint="default"/>
+        <w:sz w:val="20"/>
+      </w:rPr>
+    </w:lvl>
+    <w:lvl w:ilvl="8" w:tentative="1">
+      <w:start w:val="1"/>
+      <w:numFmt w:val="bullet"/>
+      <w:lvlText w:val=""/>
+      <w:lvlJc w:val="left"/>
+      <w:pPr>
+        <w:tabs>
+          <w:tab w:val="num" w:pos="6480"/>
+        </w:tabs>
+        <w:ind w:left="6480" w:hanging="360"/>
+      </w:pPr>
+      <w:rPr>
+        <w:rFonts w:ascii="Wingdings" w:hAnsi="Wingdings" w:hint="default"/>
+        <w:sz w:val="20"/>
+      </w:rPr>
+    </w:lvl>
+  </w:abstractNum>
+  <w:abstractNum w:abstractNumId="8" w15:restartNumberingAfterBreak="0">
     <w:nsid w:val="79047328"/>
     <w:multiLevelType w:val="multilevel"/>
     <w:tmpl w:val="11DA2D78"/>
@@ -864,10 +2599,28 @@
     <w:abstractNumId w:val="0"/>
   </w:num>
   <w:num w:numId="2" w16cid:durableId="1538156765">
+    <w:abstractNumId w:val="8"/>
+  </w:num>
+  <w:num w:numId="3" w16cid:durableId="326789704">
+    <w:abstractNumId w:val="4"/>
+  </w:num>
+  <w:num w:numId="4" w16cid:durableId="1580478887">
+    <w:abstractNumId w:val="6"/>
+  </w:num>
+  <w:num w:numId="5" w16cid:durableId="733964418">
+    <w:abstractNumId w:val="1"/>
+  </w:num>
+  <w:num w:numId="6" w16cid:durableId="1435899812">
     <w:abstractNumId w:val="2"/>
   </w:num>
-  <w:num w:numId="3" w16cid:durableId="326789704">
-    <w:abstractNumId w:val="1"/>
+  <w:num w:numId="7" w16cid:durableId="1979874074">
+    <w:abstractNumId w:val="5"/>
+  </w:num>
+  <w:num w:numId="8" w16cid:durableId="516165463">
+    <w:abstractNumId w:val="7"/>
+  </w:num>
+  <w:num w:numId="9" w16cid:durableId="1873957808">
+    <w:abstractNumId w:val="3"/>
   </w:num>
 </w:numbering>
 </file>

</xml_diff>